<commit_message>
Revert "updated equation sheet"
This reverts commit 99f728ef8d30ae0ab7f2af674d11a705a173d0dd.
</commit_message>
<xml_diff>
--- a/presentation/Equations Sheet.docx
+++ b/presentation/Equations Sheet.docx
@@ -11,9 +11,6 @@
         <w:rPr/>
         <w:t>Energy of a photon</w:t>
         <w:tab/>
-        <w:tab/>
-        <w:tab/>
-        <w:tab/>
       </w:r>
       <w:r>
         <w:rPr/>
@@ -55,10 +52,7 @@
       </w:pPr>
       <w:r>
         <w:rPr/>
-        <w:t>Momentum of a photon</w:t>
-        <w:tab/>
-        <w:tab/>
-        <w:tab/>
+        <w:t xml:space="preserve">Momentum of a photon </w:t>
       </w:r>
       <w:r>
         <w:rPr/>
@@ -157,33 +151,35 @@
       </w:pPr>
       <w:r>
         <w:rPr/>
-        <w:t>Perhaps particles can be thought of as waves with frequency and wavelength</w:t>
-      </w:r>
-    </w:p>
-    <w:p>
-      <w:pPr>
-        <w:pStyle w:val="style0"/>
-        <w:rPr/>
-      </w:pPr>
-      <w:r>
-        <w:rPr/>
-      </w:r>
-    </w:p>
-    <w:p>
-      <w:pPr>
-        <w:pStyle w:val="style0"/>
-        <w:rPr>
-          <w:b/>
-          <w:bCs/>
-        </w:rPr>
-      </w:pPr>
-      <w:r>
-        <w:rPr/>
-        <w:tab/>
-        <w:tab/>
-        <w:tab/>
-        <w:tab/>
-        <w:tab/>
+      </w:r>
+    </w:p>
+    <w:p>
+      <w:pPr>
+        <w:pStyle w:val="style0"/>
+        <w:rPr/>
+      </w:pPr>
+      <w:r>
+        <w:rPr/>
+        <w:t>Perhaps particles can be thought of as waves:</w:t>
+      </w:r>
+    </w:p>
+    <w:p>
+      <w:pPr>
+        <w:pStyle w:val="style0"/>
+        <w:rPr/>
+      </w:pPr>
+      <w:r>
+        <w:rPr/>
+      </w:r>
+    </w:p>
+    <w:p>
+      <w:pPr>
+        <w:pStyle w:val="style0"/>
+        <w:rPr/>
+      </w:pPr>
+      <w:r>
+        <w:rPr/>
+        <w:t>frequency</w:t>
         <w:tab/>
       </w:r>
       <w:r>
@@ -225,7 +221,7 @@
         <w:rPr/>
         <w:tab/>
         <w:tab/>
-        <w:tab/>
+        <w:t>wavelength</w:t>
         <w:tab/>
         <w:tab/>
       </w:r>
@@ -264,53 +260,33 @@
           </m:den>
         </m:f>
       </m:oMath>
-      <w:r>
-        <w:rPr/>
-        <w:tab/>
-        <w:tab/>
-        <w:tab/>
-        <w:tab/>
-        <w:tab/>
-      </w:r>
-      <w:r>
-        <w:rPr>
-          <w:b/>
-          <w:bCs/>
-        </w:rPr>
-        <w:tab/>
-        <w:t>(1)</w:t>
-      </w:r>
-    </w:p>
-    <w:p>
-      <w:pPr>
-        <w:pStyle w:val="style0"/>
-        <w:rPr/>
-      </w:pPr>
-      <w:r>
-        <w:rPr/>
-      </w:r>
-    </w:p>
-    <w:p>
-      <w:pPr>
-        <w:pStyle w:val="style0"/>
-        <w:rPr/>
-      </w:pPr>
-      <w:r>
-        <w:rPr/>
-        <w:t>In order for constructive interference to occur the Bragg conditions must be satisfied</w:t>
-      </w:r>
-    </w:p>
-    <w:p>
-      <w:pPr>
-        <w:pStyle w:val="style0"/>
-        <w:rPr>
-          <w:b/>
-          <w:bCs/>
-        </w:rPr>
-      </w:pPr>
-      <w:r>
-        <w:rPr/>
-        <w:tab/>
+    </w:p>
+    <w:p>
+      <w:pPr>
+        <w:pStyle w:val="style0"/>
+        <w:rPr/>
+      </w:pPr>
+      <w:r>
+        <w:rPr/>
+      </w:r>
+    </w:p>
+    <w:p>
+      <w:pPr>
+        <w:pStyle w:val="style0"/>
+        <w:rPr/>
+      </w:pPr>
+      <w:r>
+        <w:rPr/>
+        <w:t>In order for constructive interference to occur the Bragg conditions must be satisfied:</w:t>
+      </w:r>
+    </w:p>
+    <w:p>
+      <w:pPr>
+        <w:pStyle w:val="style0"/>
+        <w:rPr/>
+      </w:pPr>
+      <w:r>
+        <w:rPr/>
         <w:tab/>
         <w:tab/>
         <w:tab/>
@@ -373,25 +349,6 @@
           <m:t xml:space="preserve">λ</m:t>
         </m:r>
       </m:oMath>
-      <w:r>
-        <w:rPr/>
-        <w:tab/>
-        <w:tab/>
-        <w:tab/>
-        <w:tab/>
-        <w:tab/>
-        <w:tab/>
-        <w:tab/>
-        <w:tab/>
-        <w:tab/>
-      </w:r>
-      <w:r>
-        <w:rPr>
-          <w:b/>
-          <w:bCs/>
-        </w:rPr>
-        <w:t>(2)</w:t>
-      </w:r>
     </w:p>
     <w:p>
       <w:pPr>
@@ -421,7 +378,6 @@
       </w:pPr>
       <w:r>
         <w:rPr/>
-        <w:tab/>
         <w:tab/>
         <w:tab/>
         <w:tab/>
@@ -523,16 +479,17 @@
       <w:r>
         <w:rPr/>
         <w:t>which gives the momentum of the electrons</w:t>
-        <w:t xml:space="preserve"> and thus the wavelength</w:t>
-      </w:r>
-    </w:p>
-    <w:p>
-      <w:pPr>
-        <w:pStyle w:val="style0"/>
-        <w:rPr/>
-      </w:pPr>
-      <w:r>
-        <w:rPr/>
+      </w:r>
+    </w:p>
+    <w:p>
+      <w:pPr>
+        <w:pStyle w:val="style0"/>
+        <w:rPr/>
+      </w:pPr>
+      <w:r>
+        <w:rPr/>
+        <w:tab/>
+        <w:tab/>
         <w:tab/>
         <w:tab/>
         <w:tab/>
@@ -587,8 +544,28 @@
           </m:e>
         </m:rad>
       </m:oMath>
-      <w:r>
-        <w:rPr/>
+    </w:p>
+    <w:p>
+      <w:pPr>
+        <w:pStyle w:val="style0"/>
+        <w:rPr/>
+      </w:pPr>
+      <w:r>
+        <w:rPr/>
+        <w:t>and thus the wavelength</w:t>
+      </w:r>
+    </w:p>
+    <w:p>
+      <w:pPr>
+        <w:pStyle w:val="style0"/>
+        <w:rPr/>
+      </w:pPr>
+      <w:r>
+        <w:rPr/>
+        <w:tab/>
+        <w:tab/>
+        <w:tab/>
+        <w:tab/>
         <w:tab/>
         <w:tab/>
         <w:tab/>
@@ -681,14 +658,10 @@
     <w:p>
       <w:pPr>
         <w:pStyle w:val="style0"/>
-        <w:rPr>
-          <w:b/>
-          <w:bCs/>
-        </w:rPr>
-      </w:pPr>
-      <w:r>
-        <w:rPr/>
-        <w:tab/>
+        <w:rPr/>
+      </w:pPr>
+      <w:r>
+        <w:rPr/>
         <w:tab/>
         <w:tab/>
         <w:tab/>
@@ -843,23 +816,6 @@
           </m:e>
         </m:rad>
       </m:oMath>
-      <w:r>
-        <w:rPr/>
-        <w:tab/>
-        <w:tab/>
-        <w:tab/>
-        <w:tab/>
-        <w:tab/>
-        <w:tab/>
-        <w:tab/>
-      </w:r>
-      <w:r>
-        <w:rPr>
-          <w:b/>
-          <w:bCs/>
-        </w:rPr>
-        <w:t>(3)</w:t>
-      </w:r>
     </w:p>
     <w:p>
       <w:pPr>
@@ -888,20 +844,15 @@
       </w:pPr>
       <w:r>
         <w:rPr/>
-        <w:tab/>
-      </w:r>
-    </w:p>
-    <w:p>
-      <w:pPr>
-        <w:pStyle w:val="style0"/>
-        <w:rPr>
-          <w:b/>
-          <w:bCs/>
-        </w:rPr>
-      </w:pPr>
-      <w:r>
-        <w:rPr/>
-        <w:tab/>
+      </w:r>
+    </w:p>
+    <w:p>
+      <w:pPr>
+        <w:pStyle w:val="style0"/>
+        <w:rPr/>
+      </w:pPr>
+      <w:r>
+        <w:rPr/>
         <w:tab/>
         <w:tab/>
         <w:tab/>
@@ -982,504 +933,6 @@
           </m:den>
         </m:f>
       </m:oMath>
-      <w:r>
-        <w:rPr/>
-        <w:tab/>
-        <w:tab/>
-        <w:tab/>
-        <w:tab/>
-        <w:tab/>
-        <w:tab/>
-        <w:tab/>
-        <w:tab/>
-        <w:tab/>
-      </w:r>
-      <w:r>
-        <w:rPr>
-          <w:b/>
-          <w:bCs/>
-        </w:rPr>
-        <w:t>(4)</w:t>
-      </w:r>
-    </w:p>
-    <w:p>
-      <w:pPr>
-        <w:pStyle w:val="style0"/>
-        <w:rPr/>
-      </w:pPr>
-      <w:r>
-        <w:rPr/>
-      </w:r>
-    </w:p>
-    <w:p>
-      <w:pPr>
-        <w:pStyle w:val="style0"/>
-        <w:rPr/>
-      </w:pPr>
-      <w:r>
-        <w:rPr/>
-        <w:t>The values of d for this calculation are the interatomic separations for the scattering planes in graphite, which may be obtained from Figure 5.</w:t>
-      </w:r>
-    </w:p>
-    <w:p>
-      <w:pPr>
-        <w:pStyle w:val="style0"/>
-        <w:rPr/>
-      </w:pPr>
-      <w:r>
-        <w:rPr/>
-        <w:drawing>
-          <wp:anchor allowOverlap="1" behindDoc="0" distB="0" distL="0" distR="0" distT="0" layoutInCell="1" locked="0" relativeHeight="7" simplePos="0">
-            <wp:simplePos x="0" y="0"/>
-            <wp:positionH relativeFrom="column">
-              <wp:posOffset>1327150</wp:posOffset>
-            </wp:positionH>
-            <wp:positionV relativeFrom="paragraph">
-              <wp:posOffset>635</wp:posOffset>
-            </wp:positionV>
-            <wp:extent cx="2793365" cy="1856105"/>
-            <wp:effectExtent b="0" l="0" r="0" t="0"/>
-            <wp:wrapSquare wrapText="largest"/>
-            <wp:docPr descr="" id="0" name="Picture"/>
-            <wp:cNvGraphicFramePr>
-              <a:graphicFrameLocks xmlns:a="http://schemas.openxmlformats.org/drawingml/2006/main" noChangeAspect="1"/>
-            </wp:cNvGraphicFramePr>
-            <a:graphic xmlns:a="http://schemas.openxmlformats.org/drawingml/2006/main">
-              <a:graphicData uri="http://schemas.openxmlformats.org/drawingml/2006/picture">
-                <pic:pic xmlns:pic="http://schemas.openxmlformats.org/drawingml/2006/picture">
-                  <pic:nvPicPr>
-                    <pic:cNvPr descr="" id="0" name="Picture"/>
-                    <pic:cNvPicPr>
-                      <a:picLocks noChangeArrowheads="1" noChangeAspect="1"/>
-                    </pic:cNvPicPr>
-                  </pic:nvPicPr>
-                  <pic:blipFill>
-                    <a:blip r:embed="rId2"/>
-                    <a:srcRect/>
-                    <a:stretch>
-                      <a:fillRect/>
-                    </a:stretch>
-                  </pic:blipFill>
-                  <pic:spPr bwMode="auto">
-                    <a:xfrm>
-                      <a:off x="0" y="0"/>
-                      <a:ext cx="2793365" cy="1856105"/>
-                    </a:xfrm>
-                    <a:prstGeom prst="rect">
-                      <a:avLst/>
-                    </a:prstGeom>
-                    <a:noFill/>
-                    <a:ln w="9525">
-                      <a:noFill/>
-                      <a:miter lim="800000"/>
-                      <a:headEnd/>
-                      <a:tailEnd/>
-                    </a:ln>
-                  </pic:spPr>
-                </pic:pic>
-              </a:graphicData>
-            </a:graphic>
-          </wp:anchor>
-        </w:drawing>
-      </w:r>
-    </w:p>
-    <w:p>
-      <w:pPr>
-        <w:pStyle w:val="style0"/>
-        <w:rPr/>
-      </w:pPr>
-      <w:r>
-        <w:rPr/>
-      </w:r>
-    </w:p>
-    <w:p>
-      <w:pPr>
-        <w:pStyle w:val="style0"/>
-        <w:rPr/>
-      </w:pPr>
-      <w:r>
-        <w:rPr/>
-      </w:r>
-    </w:p>
-    <w:p>
-      <w:pPr>
-        <w:pStyle w:val="style0"/>
-        <w:rPr/>
-      </w:pPr>
-      <w:r>
-        <w:rPr/>
-      </w:r>
-    </w:p>
-    <w:p>
-      <w:pPr>
-        <w:pStyle w:val="style0"/>
-        <w:rPr/>
-      </w:pPr>
-      <w:r>
-        <w:rPr/>
-      </w:r>
-    </w:p>
-    <w:p>
-      <w:pPr>
-        <w:pStyle w:val="style0"/>
-        <w:rPr/>
-      </w:pPr>
-      <w:r>
-        <w:rPr/>
-      </w:r>
-    </w:p>
-    <w:p>
-      <w:pPr>
-        <w:pStyle w:val="style0"/>
-        <w:rPr/>
-      </w:pPr>
-      <w:r>
-        <w:rPr/>
-      </w:r>
-    </w:p>
-    <w:p>
-      <w:pPr>
-        <w:pStyle w:val="style0"/>
-        <w:rPr/>
-      </w:pPr>
-      <w:r>
-        <w:rPr/>
-        <w:tab/>
-      </w:r>
-    </w:p>
-    <w:p>
-      <w:pPr>
-        <w:pStyle w:val="style0"/>
-        <w:rPr/>
-      </w:pPr>
-      <w:r>
-        <w:rPr/>
-      </w:r>
-      <m:oMath xmlns:m="http://schemas.openxmlformats.org/officeDocument/2006/math">
-        <m:eqArr>
-          <m:e>
-            <m:sSub>
-              <m:e>
-                <m:r>
-                  <w:rPr>
-                    <w:rFonts w:ascii="Cambria Math" w:hAnsi="Cambria Math"/>
-                  </w:rPr>
-                  <m:t xml:space="preserve">d</m:t>
-                </m:r>
-              </m:e>
-              <m:sub>
-                <m:r>
-                  <w:rPr>
-                    <w:rFonts w:ascii="Cambria Math" w:hAnsi="Cambria Math"/>
-                  </w:rPr>
-                  <m:t xml:space="preserve">10</m:t>
-                </m:r>
-              </m:sub>
-            </m:sSub>
-            <m:r>
-              <w:rPr>
-                <w:rFonts w:ascii="Cambria Math" w:hAnsi="Cambria Math"/>
-              </w:rPr>
-              <m:t xml:space="preserve">=</m:t>
-            </m:r>
-            <m:r>
-              <w:rPr>
-                <w:rFonts w:ascii="Cambria Math" w:hAnsi="Cambria Math"/>
-              </w:rPr>
-              <m:t xml:space="preserve">0.213nm</m:t>
-            </m:r>
-          </m:e>
-          <m:e>
-            <m:sSub>
-              <m:e>
-                <m:r>
-                  <w:rPr>
-                    <w:rFonts w:ascii="Cambria Math" w:hAnsi="Cambria Math"/>
-                  </w:rPr>
-                  <m:t xml:space="preserve">d</m:t>
-                </m:r>
-              </m:e>
-              <m:sub>
-                <m:r>
-                  <w:rPr>
-                    <w:rFonts w:ascii="Cambria Math" w:hAnsi="Cambria Math"/>
-                  </w:rPr>
-                  <m:t xml:space="preserve">11</m:t>
-                </m:r>
-              </m:sub>
-            </m:sSub>
-            <m:r>
-              <w:rPr>
-                <w:rFonts w:ascii="Cambria Math" w:hAnsi="Cambria Math"/>
-              </w:rPr>
-              <m:t xml:space="preserve">=</m:t>
-            </m:r>
-            <m:r>
-              <w:rPr>
-                <w:rFonts w:ascii="Cambria Math" w:hAnsi="Cambria Math"/>
-              </w:rPr>
-              <m:t xml:space="preserve">0.123nm</m:t>
-            </m:r>
-          </m:e>
-        </m:eqArr>
-      </m:oMath>
-    </w:p>
-    <w:p>
-      <w:pPr>
-        <w:pStyle w:val="style0"/>
-        <w:rPr/>
-      </w:pPr>
-      <w:r>
-        <w:rPr/>
-      </w:r>
-    </w:p>
-    <w:p>
-      <w:pPr>
-        <w:pStyle w:val="style0"/>
-        <w:rPr>
-          <w:b/>
-          <w:bCs/>
-        </w:rPr>
-      </w:pPr>
-      <w:r>
-        <w:rPr/>
-        <w:t>Figure 5 - The graphite crystal structure</w:t>
-        <w:t xml:space="preserve"> in the plane of the anode. </w:t>
-        <w:br/>
-      </w:r>
-      <w:r>
-        <w:rPr>
-          <w:b/>
-          <w:bCs/>
-        </w:rPr>
-        <w:t>II. Laboratory Report</w:t>
-      </w:r>
-    </w:p>
-    <w:p>
-      <w:pPr>
-        <w:pStyle w:val="style0"/>
-        <w:rPr/>
-      </w:pPr>
-      <w:r>
-        <w:rPr/>
-        <w:t>1. In your laboratory report be sure to include a detailed</w:t>
-        <w:t xml:space="preserve"> description of how you made your measurement --</w:t>
-        <w:t>describe the apparatus and the procedure you used to</w:t>
-      </w:r>
-    </w:p>
-    <w:p>
-      <w:pPr>
-        <w:pStyle w:val="style0"/>
-        <w:rPr/>
-      </w:pPr>
-      <w:r>
-        <w:rPr/>
-        <w:t>make the measurement.</w:t>
-      </w:r>
-    </w:p>
-    <w:p>
-      <w:pPr>
-        <w:pStyle w:val="style0"/>
-        <w:rPr/>
-      </w:pPr>
-      <w:r>
-        <w:rPr/>
-      </w:r>
-    </w:p>
-    <w:p>
-      <w:pPr>
-        <w:pStyle w:val="style0"/>
-        <w:rPr/>
-      </w:pPr>
-      <w:r>
-        <w:rPr/>
-        <w:t>2. You definitely should include a schematic diagram of</w:t>
-        <w:t xml:space="preserve"> the experiment as it actually was (i.e. don't count on it</w:t>
-        <w:t xml:space="preserve"> being exactly what is in this lab handout.)</w:t>
-      </w:r>
-    </w:p>
-    <w:p>
-      <w:pPr>
-        <w:pStyle w:val="style0"/>
-        <w:rPr/>
-      </w:pPr>
-      <w:r>
-        <w:rPr/>
-      </w:r>
-    </w:p>
-    <w:p>
-      <w:pPr>
-        <w:pStyle w:val="style0"/>
-        <w:rPr/>
-      </w:pPr>
-      <w:r>
-        <w:rPr/>
-        <w:t>3. You should record the experimental procedure you</w:t>
-        <w:t xml:space="preserve"> actually used.</w:t>
-      </w:r>
-    </w:p>
-    <w:p>
-      <w:pPr>
-        <w:pStyle w:val="style0"/>
-        <w:rPr/>
-      </w:pPr>
-      <w:r>
-        <w:rPr/>
-      </w:r>
-    </w:p>
-    <w:p>
-      <w:pPr>
-        <w:pStyle w:val="style0"/>
-        <w:rPr/>
-      </w:pPr>
-      <w:r>
-        <w:rPr/>
-        <w:t>4. You should have a table of the values of D at each voltage. Also, you should have a plot of D</w:t>
-        <w:t xml:space="preserve"> versus voltage which includes the measured values with error bars as well as the theory</w:t>
-        <w:t xml:space="preserve"> predictions of Eq. 3 and 4.</w:t>
-      </w:r>
-    </w:p>
-    <w:p>
-      <w:pPr>
-        <w:pStyle w:val="style0"/>
-        <w:rPr/>
-      </w:pPr>
-      <w:r>
-        <w:rPr/>
-      </w:r>
-    </w:p>
-    <w:p>
-      <w:pPr>
-        <w:pStyle w:val="style0"/>
-        <w:rPr/>
-      </w:pPr>
-      <w:r>
-        <w:rPr/>
-        <w:t>5. You should you should discuss the uncertainties present in your measurement.</w:t>
-      </w:r>
-    </w:p>
-    <w:p>
-      <w:pPr>
-        <w:pStyle w:val="style0"/>
-        <w:rPr/>
-      </w:pPr>
-      <w:r>
-        <w:rPr/>
-      </w:r>
-    </w:p>
-    <w:p>
-      <w:pPr>
-        <w:pStyle w:val="style0"/>
-        <w:rPr>
-          <w:b/>
-          <w:bCs/>
-        </w:rPr>
-      </w:pPr>
-      <w:bookmarkStart w:id="0" w:name="__UnoMark__19_657307889"/>
-      <w:bookmarkEnd w:id="0"/>
-      <w:r>
-        <w:rPr>
-          <w:b/>
-          <w:bCs/>
-        </w:rPr>
-        <w:t>III. Questions to ponder</w:t>
-      </w:r>
-    </w:p>
-    <w:p>
-      <w:pPr>
-        <w:pStyle w:val="style0"/>
-        <w:rPr/>
-      </w:pPr>
-      <w:r>
-        <w:rPr/>
-      </w:r>
-    </w:p>
-    <w:p>
-      <w:pPr>
-        <w:pStyle w:val="style0"/>
-        <w:rPr/>
-      </w:pPr>
-      <w:r>
-        <w:rPr/>
-        <w:t>1. How can I measure D and L? You may find Appendix B helpful, but how accurate is it?</w:t>
-      </w:r>
-    </w:p>
-    <w:p>
-      <w:pPr>
-        <w:pStyle w:val="style0"/>
-        <w:rPr/>
-      </w:pPr>
-      <w:r>
-        <w:rPr/>
-      </w:r>
-    </w:p>
-    <w:p>
-      <w:pPr>
-        <w:pStyle w:val="style0"/>
-        <w:rPr/>
-      </w:pPr>
-      <w:r>
-        <w:rPr/>
-        <w:t>2. Why are we seeing rings rather than dots at the correct angles given by the Bragg condition?</w:t>
-      </w:r>
-    </w:p>
-    <w:p>
-      <w:pPr>
-        <w:pStyle w:val="style0"/>
-        <w:rPr/>
-      </w:pPr>
-      <w:r>
-        <w:rPr/>
-      </w:r>
-    </w:p>
-    <w:p>
-      <w:pPr>
-        <w:pStyle w:val="style0"/>
-        <w:rPr/>
-      </w:pPr>
-      <w:r>
-        <w:rPr/>
-        <w:t>3. Why are the rings so think? Can I make them sharper? How does this affect the uncertainty in</w:t>
-        <w:t xml:space="preserve"> my measurements?</w:t>
-      </w:r>
-    </w:p>
-    <w:p>
-      <w:pPr>
-        <w:pStyle w:val="style0"/>
-        <w:rPr/>
-      </w:pPr>
-      <w:r>
-        <w:rPr/>
-      </w:r>
-    </w:p>
-    <w:p>
-      <w:pPr>
-        <w:pStyle w:val="style0"/>
-        <w:rPr/>
-      </w:pPr>
-      <w:r>
-        <w:rPr/>
-        <w:t>4. How do I know what n is? Why don’t I see lots of rings, one for each n?</w:t>
-      </w:r>
-    </w:p>
-    <w:p>
-      <w:pPr>
-        <w:pStyle w:val="style0"/>
-        <w:rPr/>
-      </w:pPr>
-      <w:r>
-        <w:rPr/>
-      </w:r>
-    </w:p>
-    <w:p>
-      <w:pPr>
-        <w:pStyle w:val="style0"/>
-        <w:rPr/>
-      </w:pPr>
-      <w:r>
-        <w:rPr/>
-        <w:t>5. How do I know Figure 5 is correct?</w:t>
-      </w:r>
     </w:p>
     <w:sectPr>
       <w:type w:val="nextPage"/>

</xml_diff>